<commit_message>
HW5 report in progress
</commit_message>
<xml_diff>
--- a/Hagahsa/HW5/book report.docx
+++ b/Hagahsa/HW5/book report.docx
@@ -1,6 +1,6 @@
 
 <file path=word/document.xml><?xml version="1.0" encoding="utf-8"?>
-<w:document xmlns:wpc="http://schemas.microsoft.com/office/word/2010/wordprocessingCanvas" xmlns:cx="http://schemas.microsoft.com/office/drawing/2014/chartex" xmlns:cx1="http://schemas.microsoft.com/office/drawing/2015/9/8/chartex" xmlns:cx2="http://schemas.microsoft.com/office/drawing/2015/10/21/chartex" xmlns:cx3="http://schemas.microsoft.com/office/drawing/2016/5/9/chartex" xmlns:cx4="http://schemas.microsoft.com/office/drawing/2016/5/10/chartex" xmlns:cx5="http://schemas.microsoft.com/office/drawing/2016/5/11/chartex" xmlns:cx6="http://schemas.microsoft.com/office/drawing/2016/5/12/chartex" xmlns:cx7="http://schemas.microsoft.com/office/drawing/2016/5/13/chartex" xmlns:cx8="http://schemas.microsoft.com/office/drawing/2016/5/14/chartex" xmlns:mc="http://schemas.openxmlformats.org/markup-compatibility/2006" xmlns:aink="http://schemas.microsoft.com/office/drawing/2016/ink" xmlns:am3d="http://schemas.microsoft.com/office/drawing/2017/model3d" xmlns:o="urn:schemas-microsoft-com:office:office" xmlns:r="http://schemas.openxmlformats.org/officeDocument/2006/relationships" xmlns:m="http://schemas.openxmlformats.org/officeDocument/2006/math" xmlns:v="urn:schemas-microsoft-com:vml" xmlns:wp14="http://schemas.microsoft.com/office/word/2010/wordprocessingDrawing" xmlns:wp="http://schemas.openxmlformats.org/drawingml/2006/wordprocessingDrawing" xmlns:w10="urn:schemas-microsoft-com:office:word" xmlns:w="http://schemas.openxmlformats.org/wordprocessingml/2006/main" xmlns:w14="http://schemas.microsoft.com/office/word/2010/wordml" xmlns:w15="http://schemas.microsoft.com/office/word/2012/wordml" xmlns:w16cid="http://schemas.microsoft.com/office/word/2016/wordml/cid" xmlns:w16se="http://schemas.microsoft.com/office/word/2015/wordml/symex" xmlns:wpg="http://schemas.microsoft.com/office/word/2010/wordprocessingGroup" xmlns:wpi="http://schemas.microsoft.com/office/word/2010/wordprocessingInk" xmlns:wne="http://schemas.microsoft.com/office/word/2006/wordml" xmlns:wps="http://schemas.microsoft.com/office/word/2010/wordprocessingShape" mc:Ignorable="w14 w15 w16se w16cid wp14">
+<w:document xmlns:wpc="http://schemas.microsoft.com/office/word/2010/wordprocessingCanvas" xmlns:mc="http://schemas.openxmlformats.org/markup-compatibility/2006" xmlns:o="urn:schemas-microsoft-com:office:office" xmlns:r="http://schemas.openxmlformats.org/officeDocument/2006/relationships" xmlns:m="http://schemas.openxmlformats.org/officeDocument/2006/math" xmlns:v="urn:schemas-microsoft-com:vml" xmlns:wp14="http://schemas.microsoft.com/office/word/2010/wordprocessingDrawing" xmlns:wp="http://schemas.openxmlformats.org/drawingml/2006/wordprocessingDrawing" xmlns:w10="urn:schemas-microsoft-com:office:word" xmlns:w="http://schemas.openxmlformats.org/wordprocessingml/2006/main" xmlns:w14="http://schemas.microsoft.com/office/word/2010/wordml" xmlns:w15="http://schemas.microsoft.com/office/word/2012/wordml" xmlns:wpg="http://schemas.microsoft.com/office/word/2010/wordprocessingGroup" xmlns:wpi="http://schemas.microsoft.com/office/word/2010/wordprocessingInk" xmlns:wne="http://schemas.microsoft.com/office/word/2006/wordml" xmlns:wps="http://schemas.microsoft.com/office/word/2010/wordprocessingShape" mc:Ignorable="w14 w15 wp14">
   <w:body>
     <w:p>
       <w:pPr>
@@ -195,32 +195,52 @@
         <w:autoSpaceDN w:val="0"/>
         <w:bidi w:val="0"/>
         <w:adjustRightInd w:val="0"/>
-        <w:spacing w:after="0" w:line="240" w:lineRule="auto"/>
-        <w:rPr>
-          <w:rFonts w:ascii="Helvetica" w:hAnsi="Helvetica" w:cs="Helvetica"/>
-          <w:sz w:val="19"/>
-          <w:szCs w:val="19"/>
-        </w:rPr>
-      </w:pPr>
-      <w:r>
-        <w:rPr>
-          <w:rFonts w:cstheme="minorHAnsi"/>
-        </w:rPr>
-        <w:t>3.2)</w:t>
-      </w:r>
-      <w:r>
-        <w:rPr>
-          <w:rFonts w:ascii="Helvetica" w:hAnsi="Helvetica" w:cs="Helvetica"/>
-        </w:rPr>
-        <w:t xml:space="preserve"> </w:t>
-      </w:r>
-      <w:r>
-        <w:rPr>
-          <w:rFonts w:ascii="Helvetica" w:hAnsi="Helvetica" w:cs="Helvetica"/>
-          <w:sz w:val="19"/>
-          <w:szCs w:val="19"/>
-        </w:rPr>
-        <w:t>Explain in detail what happens, i.e., what do we see here. Note that it is essential to the</w:t>
+        <w:spacing w:after="80" w:line="240" w:lineRule="auto"/>
+        <w:rPr>
+          <w:rFonts w:ascii="Helvetica" w:hAnsi="Helvetica" w:cs="Helvetica"/>
+          <w:sz w:val="19"/>
+          <w:szCs w:val="19"/>
+        </w:rPr>
+      </w:pPr>
+      <w:r>
+        <w:rPr>
+          <w:noProof/>
+        </w:rPr>
+        <w:drawing>
+          <wp:inline distT="0" distB="0" distL="0" distR="0" wp14:anchorId="5C07912C" wp14:editId="7DBF0469">
+            <wp:extent cx="5274310" cy="1275080"/>
+            <wp:effectExtent l="0" t="0" r="2540" b="1270"/>
+            <wp:docPr id="1" name="Picture 1"/>
+            <wp:cNvGraphicFramePr>
+              <a:graphicFrameLocks xmlns:a="http://schemas.openxmlformats.org/drawingml/2006/main" noChangeAspect="1"/>
+            </wp:cNvGraphicFramePr>
+            <a:graphic xmlns:a="http://schemas.openxmlformats.org/drawingml/2006/main">
+              <a:graphicData uri="http://schemas.openxmlformats.org/drawingml/2006/picture">
+                <pic:pic xmlns:pic="http://schemas.openxmlformats.org/drawingml/2006/picture">
+                  <pic:nvPicPr>
+                    <pic:cNvPr id="1" name=""/>
+                    <pic:cNvPicPr/>
+                  </pic:nvPicPr>
+                  <pic:blipFill>
+                    <a:blip r:embed="rId5"/>
+                    <a:stretch>
+                      <a:fillRect/>
+                    </a:stretch>
+                  </pic:blipFill>
+                  <pic:spPr>
+                    <a:xfrm>
+                      <a:off x="0" y="0"/>
+                      <a:ext cx="5274310" cy="1275080"/>
+                    </a:xfrm>
+                    <a:prstGeom prst="rect">
+                      <a:avLst/>
+                    </a:prstGeom>
+                  </pic:spPr>
+                </pic:pic>
+              </a:graphicData>
+            </a:graphic>
+          </wp:inline>
+        </w:drawing>
       </w:r>
     </w:p>
     <w:p>
@@ -229,21 +249,13 @@
         <w:autoSpaceDN w:val="0"/>
         <w:bidi w:val="0"/>
         <w:adjustRightInd w:val="0"/>
-        <w:spacing w:after="0" w:line="240" w:lineRule="auto"/>
-        <w:rPr>
-          <w:rFonts w:ascii="Helvetica" w:hAnsi="Helvetica" w:cs="Helvetica"/>
-          <w:sz w:val="19"/>
-          <w:szCs w:val="19"/>
-        </w:rPr>
-      </w:pPr>
-      <w:r>
-        <w:rPr>
-          <w:rFonts w:ascii="Helvetica" w:hAnsi="Helvetica" w:cs="Helvetica"/>
-          <w:sz w:val="19"/>
-          <w:szCs w:val="19"/>
-        </w:rPr>
-        <w:t>success of your future design that you will verify that the design does what we wanted it to</w:t>
-      </w:r>
+        <w:spacing w:after="80" w:line="240" w:lineRule="auto"/>
+        <w:rPr>
+          <w:rFonts w:ascii="Helvetica" w:hAnsi="Helvetica" w:cs="Helvetica"/>
+          <w:sz w:val="19"/>
+          <w:szCs w:val="19"/>
+        </w:rPr>
+      </w:pPr>
     </w:p>
     <w:p>
       <w:pPr>
@@ -252,14 +264,51 @@
         <w:bidi w:val="0"/>
         <w:adjustRightInd w:val="0"/>
         <w:spacing w:after="80" w:line="240" w:lineRule="auto"/>
-      </w:pPr>
-      <w:r>
-        <w:rPr>
-          <w:rFonts w:ascii="Helvetica" w:hAnsi="Helvetica" w:cs="Helvetica"/>
-          <w:sz w:val="19"/>
-          <w:szCs w:val="19"/>
-        </w:rPr>
-        <w:t>do in these CK cycles.</w:t>
+        <w:rPr>
+          <w:rFonts w:ascii="Helvetica" w:hAnsi="Helvetica" w:cs="Helvetica"/>
+          <w:sz w:val="19"/>
+          <w:szCs w:val="19"/>
+        </w:rPr>
+      </w:pPr>
+      <w:r>
+        <w:rPr>
+          <w:noProof/>
+        </w:rPr>
+        <w:drawing>
+          <wp:inline distT="0" distB="0" distL="0" distR="0" wp14:anchorId="11DAD646" wp14:editId="4422E965">
+            <wp:extent cx="5274310" cy="1306195"/>
+            <wp:effectExtent l="0" t="0" r="2540" b="8255"/>
+            <wp:docPr id="2" name="Picture 2"/>
+            <wp:cNvGraphicFramePr>
+              <a:graphicFrameLocks xmlns:a="http://schemas.openxmlformats.org/drawingml/2006/main" noChangeAspect="1"/>
+            </wp:cNvGraphicFramePr>
+            <a:graphic xmlns:a="http://schemas.openxmlformats.org/drawingml/2006/main">
+              <a:graphicData uri="http://schemas.openxmlformats.org/drawingml/2006/picture">
+                <pic:pic xmlns:pic="http://schemas.openxmlformats.org/drawingml/2006/picture">
+                  <pic:nvPicPr>
+                    <pic:cNvPr id="1" name=""/>
+                    <pic:cNvPicPr/>
+                  </pic:nvPicPr>
+                  <pic:blipFill>
+                    <a:blip r:embed="rId6"/>
+                    <a:stretch>
+                      <a:fillRect/>
+                    </a:stretch>
+                  </pic:blipFill>
+                  <pic:spPr>
+                    <a:xfrm>
+                      <a:off x="0" y="0"/>
+                      <a:ext cx="5274310" cy="1306195"/>
+                    </a:xfrm>
+                    <a:prstGeom prst="rect">
+                      <a:avLst/>
+                    </a:prstGeom>
+                  </pic:spPr>
+                </pic:pic>
+              </a:graphicData>
+            </a:graphic>
+          </wp:inline>
+        </w:drawing>
       </w:r>
     </w:p>
     <w:p>
@@ -269,7 +318,14 @@
         <w:bidi w:val="0"/>
         <w:adjustRightInd w:val="0"/>
         <w:spacing w:after="80" w:line="240" w:lineRule="auto"/>
-      </w:pPr>
+        <w:rPr>
+          <w:rFonts w:ascii="Helvetica" w:hAnsi="Helvetica" w:cs="Helvetica"/>
+          <w:sz w:val="19"/>
+          <w:szCs w:val="19"/>
+        </w:rPr>
+      </w:pPr>
+      <w:bookmarkStart w:id="0" w:name="_GoBack"/>
+      <w:bookmarkEnd w:id="0"/>
     </w:p>
     <w:p>
       <w:pPr>
@@ -277,6 +333,88 @@
         <w:autoSpaceDN w:val="0"/>
         <w:bidi w:val="0"/>
         <w:adjustRightInd w:val="0"/>
+        <w:spacing w:after="0" w:line="240" w:lineRule="auto"/>
+        <w:rPr>
+          <w:rFonts w:ascii="Helvetica" w:hAnsi="Helvetica" w:cs="Helvetica"/>
+          <w:sz w:val="19"/>
+          <w:szCs w:val="19"/>
+        </w:rPr>
+      </w:pPr>
+      <w:r>
+        <w:rPr>
+          <w:rFonts w:cstheme="minorHAnsi"/>
+        </w:rPr>
+        <w:t>3.2)</w:t>
+      </w:r>
+      <w:r>
+        <w:rPr>
+          <w:rFonts w:ascii="Helvetica" w:hAnsi="Helvetica" w:cs="Helvetica"/>
+        </w:rPr>
+        <w:t xml:space="preserve"> </w:t>
+      </w:r>
+      <w:r>
+        <w:rPr>
+          <w:rFonts w:ascii="Helvetica" w:hAnsi="Helvetica" w:cs="Helvetica"/>
+          <w:sz w:val="19"/>
+          <w:szCs w:val="19"/>
+        </w:rPr>
+        <w:t>Explain in detail what happens, i.e., what do we see here. Note that it is essential to the</w:t>
+      </w:r>
+    </w:p>
+    <w:p>
+      <w:pPr>
+        <w:autoSpaceDE w:val="0"/>
+        <w:autoSpaceDN w:val="0"/>
+        <w:bidi w:val="0"/>
+        <w:adjustRightInd w:val="0"/>
+        <w:spacing w:after="0" w:line="240" w:lineRule="auto"/>
+        <w:rPr>
+          <w:rFonts w:ascii="Helvetica" w:hAnsi="Helvetica" w:cs="Helvetica"/>
+          <w:sz w:val="19"/>
+          <w:szCs w:val="19"/>
+        </w:rPr>
+      </w:pPr>
+      <w:r>
+        <w:rPr>
+          <w:rFonts w:ascii="Helvetica" w:hAnsi="Helvetica" w:cs="Helvetica"/>
+          <w:sz w:val="19"/>
+          <w:szCs w:val="19"/>
+        </w:rPr>
+        <w:t>success of your future design that you will verify that the design does what we wanted it to</w:t>
+      </w:r>
+    </w:p>
+    <w:p>
+      <w:pPr>
+        <w:autoSpaceDE w:val="0"/>
+        <w:autoSpaceDN w:val="0"/>
+        <w:bidi w:val="0"/>
+        <w:adjustRightInd w:val="0"/>
+        <w:spacing w:after="80" w:line="240" w:lineRule="auto"/>
+      </w:pPr>
+      <w:r>
+        <w:rPr>
+          <w:rFonts w:ascii="Helvetica" w:hAnsi="Helvetica" w:cs="Helvetica"/>
+          <w:sz w:val="19"/>
+          <w:szCs w:val="19"/>
+        </w:rPr>
+        <w:t>do in these CK cycles.</w:t>
+      </w:r>
+    </w:p>
+    <w:p>
+      <w:pPr>
+        <w:autoSpaceDE w:val="0"/>
+        <w:autoSpaceDN w:val="0"/>
+        <w:bidi w:val="0"/>
+        <w:adjustRightInd w:val="0"/>
+        <w:spacing w:after="80" w:line="240" w:lineRule="auto"/>
+      </w:pPr>
+    </w:p>
+    <w:p>
+      <w:pPr>
+        <w:autoSpaceDE w:val="0"/>
+        <w:autoSpaceDN w:val="0"/>
+        <w:bidi w:val="0"/>
+        <w:adjustRightInd w:val="0"/>
         <w:spacing w:after="80" w:line="240" w:lineRule="auto"/>
         <w:rPr>
           <w:rFonts w:ascii="Helvetica" w:hAnsi="Helvetica" w:cs="Helvetica"/>
@@ -299,23 +437,7 @@
           <w:sz w:val="19"/>
           <w:szCs w:val="19"/>
         </w:rPr>
-        <w:t>What is the latency of an R</w:t>
-      </w:r>
-      <w:r>
-        <w:rPr>
-          <w:rFonts w:ascii="Helvetica" w:hAnsi="Helvetica" w:cs="Helvetica"/>
-          <w:sz w:val="19"/>
-          <w:szCs w:val="19"/>
-        </w:rPr>
-        <w:t>-</w:t>
-      </w:r>
-      <w:r>
-        <w:rPr>
-          <w:rFonts w:ascii="Helvetica" w:hAnsi="Helvetica" w:cs="Helvetica"/>
-          <w:sz w:val="19"/>
-          <w:szCs w:val="19"/>
-        </w:rPr>
-        <w:t xml:space="preserve">type instruction? That is: How many </w:t>
+        <w:t xml:space="preserve">What is the latency of an R-type instruction? That is: How many </w:t>
       </w:r>
       <w:proofErr w:type="spellStart"/>
       <w:r>
@@ -347,23 +469,7 @@
           <w:sz w:val="19"/>
           <w:szCs w:val="19"/>
         </w:rPr>
-        <w:t>between two consecutive R</w:t>
-      </w:r>
-      <w:r>
-        <w:rPr>
-          <w:rFonts w:ascii="Helvetica" w:hAnsi="Helvetica" w:cs="Helvetica"/>
-          <w:sz w:val="19"/>
-          <w:szCs w:val="19"/>
-        </w:rPr>
-        <w:t>-</w:t>
-      </w:r>
-      <w:r>
-        <w:rPr>
-          <w:rFonts w:ascii="Helvetica" w:hAnsi="Helvetica" w:cs="Helvetica"/>
-          <w:sz w:val="19"/>
-          <w:szCs w:val="19"/>
-        </w:rPr>
-        <w:t>type instructions if the 2</w:t>
+        <w:t>between two consecutive R-type instructions if the 2</w:t>
       </w:r>
       <w:r>
         <w:rPr>
@@ -462,14 +568,7 @@
           <w:b/>
           <w:bCs/>
         </w:rPr>
-        <w:t>CK cycles</w:t>
-      </w:r>
-      <w:r>
-        <w:rPr>
-          <w:b/>
-          <w:bCs/>
-        </w:rPr>
-        <w:t>.</w:t>
+        <w:t>CK cycles.</w:t>
       </w:r>
     </w:p>
     <w:p>
@@ -575,13 +674,23 @@
           <w:szCs w:val="19"/>
         </w:rPr>
       </w:pPr>
-      <w:r>
-        <w:rPr>
-          <w:rFonts w:ascii="Helvetica" w:hAnsi="Helvetica" w:cs="Helvetica"/>
-          <w:sz w:val="19"/>
-          <w:szCs w:val="19"/>
-        </w:rPr>
-        <w:t>for (</w:t>
+      <w:proofErr w:type="gramStart"/>
+      <w:r>
+        <w:rPr>
+          <w:rFonts w:ascii="Helvetica" w:hAnsi="Helvetica" w:cs="Helvetica"/>
+          <w:sz w:val="19"/>
+          <w:szCs w:val="19"/>
+        </w:rPr>
+        <w:t>for</w:t>
+      </w:r>
+      <w:proofErr w:type="gramEnd"/>
+      <w:r>
+        <w:rPr>
+          <w:rFonts w:ascii="Helvetica" w:hAnsi="Helvetica" w:cs="Helvetica"/>
+          <w:sz w:val="19"/>
+          <w:szCs w:val="19"/>
+        </w:rPr>
+        <w:t xml:space="preserve"> (</w:t>
       </w:r>
       <w:proofErr w:type="spellStart"/>
       <w:r>
@@ -599,25 +708,7 @@
           <w:sz w:val="19"/>
           <w:szCs w:val="19"/>
         </w:rPr>
-        <w:t>=</w:t>
-      </w:r>
-      <w:proofErr w:type="gramStart"/>
-      <w:r>
-        <w:rPr>
-          <w:rFonts w:ascii="Helvetica" w:hAnsi="Helvetica" w:cs="Helvetica"/>
-          <w:sz w:val="19"/>
-          <w:szCs w:val="19"/>
-        </w:rPr>
-        <w:t>0;i</w:t>
-      </w:r>
-      <w:proofErr w:type="gramEnd"/>
-      <w:r>
-        <w:rPr>
-          <w:rFonts w:ascii="Helvetica" w:hAnsi="Helvetica" w:cs="Helvetica"/>
-          <w:sz w:val="19"/>
-          <w:szCs w:val="19"/>
-        </w:rPr>
-        <w:t>&lt;10;i++) { … }</w:t>
+        <w:t>=0;i&lt;10;i++) { … }</w:t>
       </w:r>
     </w:p>
     <w:p>
@@ -914,29 +1005,18 @@
           <w:szCs w:val="31"/>
           <w:u w:val="single"/>
         </w:rPr>
-        <w:t>Implementation</w:t>
-      </w:r>
-      <w:r>
-        <w:rPr>
-          <w:rFonts w:ascii="Helvetica-Bold" w:hAnsi="Helvetica-Bold" w:cs="Helvetica-Bold"/>
-          <w:b/>
-          <w:bCs/>
-          <w:sz w:val="31"/>
-          <w:szCs w:val="31"/>
-          <w:u w:val="single"/>
-        </w:rPr>
-        <w:t xml:space="preserve"> report</w:t>
-      </w:r>
-    </w:p>
-    <w:p>
-      <w:pPr>
-        <w:bidi w:val="0"/>
-        <w:spacing w:after="80" w:line="240" w:lineRule="auto"/>
-      </w:pPr>
-    </w:p>
-    <w:p>
-      <w:pPr>
-        <w:pStyle w:val="a3"/>
+        <w:t>Implementation report</w:t>
+      </w:r>
+    </w:p>
+    <w:p>
+      <w:pPr>
+        <w:bidi w:val="0"/>
+        <w:spacing w:after="80" w:line="240" w:lineRule="auto"/>
+      </w:pPr>
+    </w:p>
+    <w:p>
+      <w:pPr>
+        <w:pStyle w:val="ListParagraph"/>
         <w:numPr>
           <w:ilvl w:val="0"/>
           <w:numId w:val="1"/>
@@ -950,6 +1030,7 @@
           <w:sz w:val="19"/>
           <w:szCs w:val="19"/>
         </w:rPr>
+        <w:lastRenderedPageBreak/>
         <w:t xml:space="preserve">What is the value of register $2 after 122 </w:t>
       </w:r>
       <w:proofErr w:type="spellStart"/>
@@ -976,7 +1057,7 @@
     </w:p>
     <w:p>
       <w:pPr>
-        <w:pStyle w:val="a3"/>
+        <w:pStyle w:val="ListParagraph"/>
         <w:numPr>
           <w:ilvl w:val="0"/>
           <w:numId w:val="1"/>
@@ -998,7 +1079,7 @@
     </w:p>
     <w:p>
       <w:pPr>
-        <w:pStyle w:val="a3"/>
+        <w:pStyle w:val="ListParagraph"/>
         <w:numPr>
           <w:ilvl w:val="0"/>
           <w:numId w:val="1"/>
@@ -1032,7 +1113,7 @@
     </w:p>
     <w:p>
       <w:pPr>
-        <w:pStyle w:val="a3"/>
+        <w:pStyle w:val="ListParagraph"/>
         <w:numPr>
           <w:ilvl w:val="0"/>
           <w:numId w:val="1"/>
@@ -1121,8 +1202,6 @@
         <w:br/>
         <w:t>The main aim of the program is to draw a rectangle to the screen. It do that by:</w:t>
       </w:r>
-      <w:bookmarkStart w:id="0" w:name="_GoBack"/>
-      <w:bookmarkEnd w:id="0"/>
       <w:r>
         <w:rPr>
           <w:rFonts w:ascii="Helvetica" w:hAnsi="Helvetica" w:cs="Helvetica"/>
@@ -1336,7 +1415,7 @@
     </w:p>
     <w:p>
       <w:pPr>
-        <w:pStyle w:val="a3"/>
+        <w:pStyle w:val="ListParagraph"/>
         <w:numPr>
           <w:ilvl w:val="0"/>
           <w:numId w:val="1"/>
@@ -1350,7 +1429,6 @@
           <w:sz w:val="19"/>
           <w:szCs w:val="19"/>
         </w:rPr>
-        <w:lastRenderedPageBreak/>
         <w:t>How long does it take [in seconds] to draw a 32x32 white square when we use the draw</w:t>
       </w:r>
       <w:r>
@@ -1393,7 +1471,7 @@
     </w:p>
     <w:p>
       <w:pPr>
-        <w:pStyle w:val="a3"/>
+        <w:pStyle w:val="ListParagraph"/>
         <w:numPr>
           <w:ilvl w:val="0"/>
           <w:numId w:val="1"/>
@@ -1415,7 +1493,7 @@
     </w:p>
     <w:p>
       <w:pPr>
-        <w:pStyle w:val="a3"/>
+        <w:pStyle w:val="ListParagraph"/>
         <w:numPr>
           <w:ilvl w:val="0"/>
           <w:numId w:val="1"/>
@@ -1456,7 +1534,7 @@
 </file>
 
 <file path=word/numbering.xml><?xml version="1.0" encoding="utf-8"?>
-<w:numbering xmlns:wpc="http://schemas.microsoft.com/office/word/2010/wordprocessingCanvas" xmlns:cx="http://schemas.microsoft.com/office/drawing/2014/chartex" xmlns:cx1="http://schemas.microsoft.com/office/drawing/2015/9/8/chartex" xmlns:cx2="http://schemas.microsoft.com/office/drawing/2015/10/21/chartex" xmlns:cx3="http://schemas.microsoft.com/office/drawing/2016/5/9/chartex" xmlns:cx4="http://schemas.microsoft.com/office/drawing/2016/5/10/chartex" xmlns:cx5="http://schemas.microsoft.com/office/drawing/2016/5/11/chartex" xmlns:cx6="http://schemas.microsoft.com/office/drawing/2016/5/12/chartex" xmlns:cx7="http://schemas.microsoft.com/office/drawing/2016/5/13/chartex" xmlns:cx8="http://schemas.microsoft.com/office/drawing/2016/5/14/chartex" xmlns:mc="http://schemas.openxmlformats.org/markup-compatibility/2006" xmlns:aink="http://schemas.microsoft.com/office/drawing/2016/ink" xmlns:am3d="http://schemas.microsoft.com/office/drawing/2017/model3d" xmlns:o="urn:schemas-microsoft-com:office:office" xmlns:r="http://schemas.openxmlformats.org/officeDocument/2006/relationships" xmlns:m="http://schemas.openxmlformats.org/officeDocument/2006/math" xmlns:v="urn:schemas-microsoft-com:vml" xmlns:wp14="http://schemas.microsoft.com/office/word/2010/wordprocessingDrawing" xmlns:wp="http://schemas.openxmlformats.org/drawingml/2006/wordprocessingDrawing" xmlns:w10="urn:schemas-microsoft-com:office:word" xmlns:w="http://schemas.openxmlformats.org/wordprocessingml/2006/main" xmlns:w14="http://schemas.microsoft.com/office/word/2010/wordml" xmlns:w15="http://schemas.microsoft.com/office/word/2012/wordml" xmlns:w16cid="http://schemas.microsoft.com/office/word/2016/wordml/cid" xmlns:w16se="http://schemas.microsoft.com/office/word/2015/wordml/symex" xmlns:wpg="http://schemas.microsoft.com/office/word/2010/wordprocessingGroup" xmlns:wpi="http://schemas.microsoft.com/office/word/2010/wordprocessingInk" xmlns:wne="http://schemas.microsoft.com/office/word/2006/wordml" xmlns:wps="http://schemas.microsoft.com/office/word/2010/wordprocessingShape" mc:Ignorable="w14 w15 w16se w16cid wp14">
+<w:numbering xmlns:wpc="http://schemas.microsoft.com/office/word/2010/wordprocessingCanvas" xmlns:mc="http://schemas.openxmlformats.org/markup-compatibility/2006" xmlns:o="urn:schemas-microsoft-com:office:office" xmlns:r="http://schemas.openxmlformats.org/officeDocument/2006/relationships" xmlns:m="http://schemas.openxmlformats.org/officeDocument/2006/math" xmlns:v="urn:schemas-microsoft-com:vml" xmlns:wp14="http://schemas.microsoft.com/office/word/2010/wordprocessingDrawing" xmlns:wp="http://schemas.openxmlformats.org/drawingml/2006/wordprocessingDrawing" xmlns:w10="urn:schemas-microsoft-com:office:word" xmlns:w="http://schemas.openxmlformats.org/wordprocessingml/2006/main" xmlns:w14="http://schemas.microsoft.com/office/word/2010/wordml" xmlns:w15="http://schemas.microsoft.com/office/word/2012/wordml" xmlns:wpg="http://schemas.microsoft.com/office/word/2010/wordprocessingGroup" xmlns:wpi="http://schemas.microsoft.com/office/word/2010/wordprocessingInk" xmlns:wne="http://schemas.microsoft.com/office/word/2006/wordml" xmlns:wps="http://schemas.microsoft.com/office/word/2010/wordprocessingShape" mc:Ignorable="w14 w15 wp14">
   <w:abstractNum w:abstractNumId="0" w15:restartNumberingAfterBreak="0">
     <w:nsid w:val="0E114B20"/>
     <w:multiLevelType w:val="hybridMultilevel"/>
@@ -1553,7 +1631,7 @@
 </file>
 
 <file path=word/styles.xml><?xml version="1.0" encoding="utf-8"?>
-<w:styles xmlns:mc="http://schemas.openxmlformats.org/markup-compatibility/2006" xmlns:r="http://schemas.openxmlformats.org/officeDocument/2006/relationships" xmlns:w="http://schemas.openxmlformats.org/wordprocessingml/2006/main" xmlns:w14="http://schemas.microsoft.com/office/word/2010/wordml" xmlns:w15="http://schemas.microsoft.com/office/word/2012/wordml" xmlns:w16cid="http://schemas.microsoft.com/office/word/2016/wordml/cid" xmlns:w16se="http://schemas.microsoft.com/office/word/2015/wordml/symex" mc:Ignorable="w14 w15 w16se w16cid">
+<w:styles xmlns:mc="http://schemas.openxmlformats.org/markup-compatibility/2006" xmlns:r="http://schemas.openxmlformats.org/officeDocument/2006/relationships" xmlns:w="http://schemas.openxmlformats.org/wordprocessingml/2006/main" xmlns:w14="http://schemas.microsoft.com/office/word/2010/wordml" xmlns:w15="http://schemas.microsoft.com/office/word/2012/wordml" mc:Ignorable="w14 w15">
   <w:docDefaults>
     <w:rPrDefault>
       <w:rPr>
@@ -1569,7 +1647,7 @@
       </w:pPr>
     </w:pPrDefault>
   </w:docDefaults>
-  <w:latentStyles w:defLockedState="0" w:defUIPriority="99" w:defSemiHidden="0" w:defUnhideWhenUsed="0" w:defQFormat="0" w:count="376">
+  <w:latentStyles w:defLockedState="0" w:defUIPriority="99" w:defSemiHidden="0" w:defUnhideWhenUsed="0" w:defQFormat="0" w:count="371">
     <w:lsdException w:name="Normal" w:uiPriority="0" w:qFormat="1"/>
     <w:lsdException w:name="heading 1" w:uiPriority="9" w:qFormat="1"/>
     <w:lsdException w:name="heading 2" w:semiHidden="1" w:uiPriority="9" w:unhideWhenUsed="1" w:qFormat="1"/>
@@ -1675,6 +1753,7 @@
     <w:lsdException w:name="HTML Sample" w:semiHidden="1" w:unhideWhenUsed="1"/>
     <w:lsdException w:name="HTML Typewriter" w:semiHidden="1" w:unhideWhenUsed="1"/>
     <w:lsdException w:name="HTML Variable" w:semiHidden="1" w:unhideWhenUsed="1"/>
+    <w:lsdException w:name="Normal Table" w:semiHidden="1" w:unhideWhenUsed="1"/>
     <w:lsdException w:name="annotation subject" w:semiHidden="1" w:unhideWhenUsed="1"/>
     <w:lsdException w:name="No List" w:semiHidden="1" w:unhideWhenUsed="1"/>
     <w:lsdException w:name="Outline List 1" w:semiHidden="1" w:unhideWhenUsed="1"/>
@@ -1721,8 +1800,10 @@
     <w:lsdException w:name="Table Subtle 2" w:semiHidden="1" w:unhideWhenUsed="1"/>
     <w:lsdException w:name="Table Web 1" w:semiHidden="1" w:unhideWhenUsed="1"/>
     <w:lsdException w:name="Table Web 2" w:semiHidden="1" w:unhideWhenUsed="1"/>
+    <w:lsdException w:name="Table Web 3" w:semiHidden="1" w:unhideWhenUsed="1"/>
     <w:lsdException w:name="Balloon Text" w:semiHidden="1" w:unhideWhenUsed="1"/>
     <w:lsdException w:name="Table Grid" w:uiPriority="39"/>
+    <w:lsdException w:name="Table Theme" w:semiHidden="1" w:unhideWhenUsed="1"/>
     <w:lsdException w:name="Placeholder Text" w:semiHidden="1"/>
     <w:lsdException w:name="No Spacing" w:uiPriority="1" w:qFormat="1"/>
     <w:lsdException w:name="Light Shading" w:uiPriority="60"/>
@@ -1938,26 +2019,21 @@
     <w:lsdException w:name="List Table 5 Dark Accent 6" w:uiPriority="50"/>
     <w:lsdException w:name="List Table 6 Colorful Accent 6" w:uiPriority="51"/>
     <w:lsdException w:name="List Table 7 Colorful Accent 6" w:uiPriority="52"/>
-    <w:lsdException w:name="Mention" w:semiHidden="1" w:unhideWhenUsed="1"/>
-    <w:lsdException w:name="Smart Hyperlink" w:semiHidden="1" w:unhideWhenUsed="1"/>
-    <w:lsdException w:name="Hashtag" w:semiHidden="1" w:unhideWhenUsed="1"/>
-    <w:lsdException w:name="Unresolved Mention" w:semiHidden="1" w:unhideWhenUsed="1"/>
-    <w:lsdException w:name="Smart Link" w:semiHidden="1" w:unhideWhenUsed="1"/>
   </w:latentStyles>
-  <w:style w:type="paragraph" w:default="1" w:styleId="a">
+  <w:style w:type="paragraph" w:default="1" w:styleId="Normal">
     <w:name w:val="Normal"/>
     <w:qFormat/>
     <w:pPr>
       <w:bidi/>
     </w:pPr>
   </w:style>
-  <w:style w:type="character" w:default="1" w:styleId="a0">
+  <w:style w:type="character" w:default="1" w:styleId="DefaultParagraphFont">
     <w:name w:val="Default Paragraph Font"/>
     <w:uiPriority w:val="1"/>
     <w:semiHidden/>
     <w:unhideWhenUsed/>
   </w:style>
-  <w:style w:type="table" w:default="1" w:styleId="a1">
+  <w:style w:type="table" w:default="1" w:styleId="TableNormal">
     <w:name w:val="Normal Table"/>
     <w:uiPriority w:val="99"/>
     <w:semiHidden/>
@@ -1972,15 +2048,15 @@
       </w:tblCellMar>
     </w:tblPr>
   </w:style>
-  <w:style w:type="numbering" w:default="1" w:styleId="a2">
+  <w:style w:type="numbering" w:default="1" w:styleId="NoList">
     <w:name w:val="No List"/>
     <w:uiPriority w:val="99"/>
     <w:semiHidden/>
     <w:unhideWhenUsed/>
   </w:style>
-  <w:style w:type="paragraph" w:styleId="a3">
+  <w:style w:type="paragraph" w:styleId="ListParagraph">
     <w:name w:val="List Paragraph"/>
-    <w:basedOn w:val="a"/>
+    <w:basedOn w:val="Normal"/>
     <w:uiPriority w:val="34"/>
     <w:qFormat/>
     <w:rsid w:val="00474F4F"/>

</xml_diff>